<commit_message>
Update corpotate related documents
</commit_message>
<xml_diff>
--- a/corporate/PSECorporateResponseForm.docx
+++ b/corporate/PSECorporateResponseForm.docx
@@ -737,6 +737,7 @@
                   <w14:uncheckedState w14:val="2610" w14:font="MS Gothic"/>
                 </w14:checkbox>
               </w:sdtPr>
+              <w:sdtEndPr/>
               <w:sdtContent>
                 <w:r>
                   <w:rPr>
@@ -747,10 +748,7 @@
               </w:sdtContent>
             </w:sdt>
             <w:r>
-              <w:t xml:space="preserve"> </w:t>
-            </w:r>
-            <w:r>
-              <w:t>1</w:t>
+              <w:t xml:space="preserve"> 1</w:t>
             </w:r>
             <w:r>
               <w:rPr>
@@ -772,6 +770,7 @@
                   <w14:uncheckedState w14:val="2610" w14:font="MS Gothic"/>
                 </w14:checkbox>
               </w:sdtPr>
+              <w:sdtEndPr/>
               <w:sdtContent>
                 <w:r>
                   <w:rPr>
@@ -809,6 +808,7 @@
                   <w14:uncheckedState w14:val="2610" w14:font="MS Gothic"/>
                 </w14:checkbox>
               </w:sdtPr>
+              <w:sdtEndPr/>
               <w:sdtContent>
                 <w:r>
                   <w:rPr>
@@ -841,6 +841,7 @@
                   <w14:uncheckedState w14:val="2610" w14:font="MS Gothic"/>
                 </w14:checkbox>
               </w:sdtPr>
+              <w:sdtEndPr/>
               <w:sdtContent>
                 <w:r>
                   <w:rPr>
@@ -884,6 +885,7 @@
                   <w14:uncheckedState w14:val="2610" w14:font="MS Gothic"/>
                 </w14:checkbox>
               </w:sdtPr>
+              <w:sdtEndPr/>
               <w:sdtContent>
                 <w:r>
                   <w:rPr>
@@ -894,10 +896,7 @@
               </w:sdtContent>
             </w:sdt>
             <w:r>
-              <w:t xml:space="preserve"> </w:t>
-            </w:r>
-            <w:r>
-              <w:t>MS</w:t>
+              <w:t xml:space="preserve"> MS</w:t>
             </w:r>
           </w:p>
           <w:p>
@@ -910,6 +909,7 @@
                   <w14:uncheckedState w14:val="2610" w14:font="MS Gothic"/>
                 </w14:checkbox>
               </w:sdtPr>
+              <w:sdtEndPr/>
               <w:sdtContent>
                 <w:r>
                   <w:rPr>
@@ -920,10 +920,7 @@
               </w:sdtContent>
             </w:sdt>
             <w:r>
-              <w:t xml:space="preserve"> </w:t>
-            </w:r>
-            <w:r>
-              <w:t>PhD</w:t>
+              <w:t xml:space="preserve"> PhD</w:t>
             </w:r>
           </w:p>
         </w:tc>
@@ -946,6 +943,7 @@
                   <w14:uncheckedState w14:val="2610" w14:font="MS Gothic"/>
                 </w14:checkbox>
               </w:sdtPr>
+              <w:sdtEndPr/>
               <w:sdtContent>
                 <w:r>
                   <w:rPr>
@@ -956,10 +954,7 @@
               </w:sdtContent>
             </w:sdt>
             <w:r>
-              <w:t xml:space="preserve"> </w:t>
-            </w:r>
-            <w:r>
-              <w:t>Internship</w:t>
+              <w:t xml:space="preserve"> Internship</w:t>
             </w:r>
           </w:p>
           <w:p>
@@ -972,6 +967,7 @@
                   <w14:uncheckedState w14:val="2610" w14:font="MS Gothic"/>
                 </w14:checkbox>
               </w:sdtPr>
+              <w:sdtEndPr/>
               <w:sdtContent>
                 <w:r>
                   <w:rPr>
@@ -982,10 +978,7 @@
               </w:sdtContent>
             </w:sdt>
             <w:r>
-              <w:t xml:space="preserve"> </w:t>
-            </w:r>
-            <w:r>
-              <w:t>Full-time</w:t>
+              <w:t xml:space="preserve"> Full-time</w:t>
             </w:r>
           </w:p>
         </w:tc>
@@ -1006,6 +999,7 @@
                   <w14:uncheckedState w14:val="2610" w14:font="MS Gothic"/>
                 </w14:checkbox>
               </w:sdtPr>
+              <w:sdtEndPr/>
               <w:sdtContent>
                 <w:r>
                   <w:rPr>
@@ -1016,10 +1010,7 @@
               </w:sdtContent>
             </w:sdt>
             <w:r>
-              <w:t xml:space="preserve"> </w:t>
-            </w:r>
-            <w:r>
-              <w:t>Co-op</w:t>
+              <w:t xml:space="preserve"> Co-op</w:t>
             </w:r>
           </w:p>
           <w:p>
@@ -1032,6 +1023,7 @@
                   <w14:uncheckedState w14:val="2610" w14:font="MS Gothic"/>
                 </w14:checkbox>
               </w:sdtPr>
+              <w:sdtEndPr/>
               <w:sdtContent>
                 <w:r>
                   <w:rPr>
@@ -1042,10 +1034,7 @@
               </w:sdtContent>
             </w:sdt>
             <w:r>
-              <w:t xml:space="preserve"> </w:t>
-            </w:r>
-            <w:r>
-              <w:t xml:space="preserve">Other: </w:t>
+              <w:t xml:space="preserve"> Other: </w:t>
             </w:r>
             <w:sdt>
               <w:sdtPr>
@@ -1055,6 +1044,7 @@
                 </w:placeholder>
                 <w:showingPlcHdr/>
               </w:sdtPr>
+              <w:sdtEndPr/>
               <w:sdtContent>
                 <w:r>
                   <w:rPr>
@@ -1131,8 +1121,6 @@
             </w:sdtContent>
           </w:sdt>
         </w:tc>
-        <w:bookmarkStart w:id="0" w:name="_GoBack"/>
-        <w:bookmarkEnd w:id="0"/>
       </w:tr>
     </w:tbl>
     <w:p>
@@ -8698,14 +8686,14 @@
     <w:charset w:val="00"/>
     <w:family w:val="roman"/>
     <w:pitch w:val="variable"/>
-    <w:sig w:usb0="E0002AFF" w:usb1="C0007843" w:usb2="00000009" w:usb3="00000000" w:csb0="000001FF" w:csb1="00000000"/>
+    <w:sig w:usb0="E0002EFF" w:usb1="C000785B" w:usb2="00000009" w:usb3="00000000" w:csb0="000001FF" w:csb1="00000000"/>
   </w:font>
   <w:font w:name="Calibri">
     <w:panose1 w:val="020F0502020204030204"/>
     <w:charset w:val="00"/>
     <w:family w:val="swiss"/>
     <w:pitch w:val="variable"/>
-    <w:sig w:usb0="E0002AFF" w:usb1="4000ACFF" w:usb2="00000001" w:usb3="00000000" w:csb0="000001FF" w:csb1="00000000"/>
+    <w:sig w:usb0="E0002AFF" w:usb1="C000247B" w:usb2="00000009" w:usb3="00000000" w:csb0="000001FF" w:csb1="00000000"/>
   </w:font>
   <w:font w:name="Californian FB">
     <w:panose1 w:val="0207040306080B030204"/>
@@ -8734,7 +8722,7 @@
     <w:charset w:val="00"/>
     <w:family w:val="swiss"/>
     <w:pitch w:val="variable"/>
-    <w:sig w:usb0="E0002AFF" w:usb1="C0007843" w:usb2="00000009" w:usb3="00000000" w:csb0="000001FF" w:csb1="00000000"/>
+    <w:sig w:usb0="E0002EFF" w:usb1="C0007843" w:usb2="00000009" w:usb3="00000000" w:csb0="000001FF" w:csb1="00000000"/>
   </w:font>
   <w:font w:name="Segoe UI Symbol">
     <w:panose1 w:val="020B0502040204020203"/>
@@ -8748,7 +8736,7 @@
     <w:charset w:val="00"/>
     <w:family w:val="swiss"/>
     <w:pitch w:val="variable"/>
-    <w:sig w:usb0="A0002AEF" w:usb1="4000207B" w:usb2="00000000" w:usb3="00000000" w:csb0="000001FF" w:csb1="00000000"/>
+    <w:sig w:usb0="E0002AFF" w:usb1="C000247B" w:usb2="00000009" w:usb3="00000000" w:csb0="000001FF" w:csb1="00000000"/>
   </w:font>
 </w:fonts>
 </file>
@@ -8776,6 +8764,7 @@
     <w:rsid w:val="009D6FFB"/>
     <w:rsid w:val="00AC2246"/>
     <w:rsid w:val="00D329B4"/>
+    <w:rsid w:val="00F97E3A"/>
   </w:rsids>
   <m:mathPr>
     <m:mathFont m:val="Cambria Math"/>
@@ -9746,7 +9735,7 @@
 </file>
 
 <file path=customXml/itemProps1.xml><?xml version="1.0" encoding="utf-8"?>
-<ds:datastoreItem xmlns:ds="http://schemas.openxmlformats.org/officeDocument/2006/customXml" ds:itemID="{FB8BC94C-8715-4935-B0DE-FE43366D669B}">
+<ds:datastoreItem xmlns:ds="http://schemas.openxmlformats.org/officeDocument/2006/customXml" ds:itemID="{519CAE0D-E44F-4F63-8DDD-6883D1F686A4}">
   <ds:schemaRefs>
     <ds:schemaRef ds:uri="http://schemas.openxmlformats.org/officeDocument/2006/bibliography"/>
   </ds:schemaRefs>

</xml_diff>